<commit_message>
Career Services - PDF
</commit_message>
<xml_diff>
--- a/Week 2 Career Services GitHub Files-1 4/Java-Week2_GitHub-Setup_CS1.5-2.docx
+++ b/Week 2 Career Services GitHub Files-1 4/Java-Week2_GitHub-Setup_CS1.5-2.docx
@@ -501,22 +501,6 @@
           <w:bCs/>
         </w:rPr>
       </w:pPr>
-      <w:r>
-        <w:rPr>
-          <w:rFonts w:ascii="Avenir Book" w:hAnsi="Avenir Book"/>
-          <w:b/>
-          <w:bCs/>
-        </w:rPr>
-        <w:t xml:space="preserve">Attach Screenshots of Your Finished LinkedIn Profile </w:t>
-      </w:r>
-      <w:r>
-        <w:rPr>
-          <w:rFonts w:ascii="Avenir Book" w:hAnsi="Avenir Book"/>
-          <w:b/>
-          <w:bCs/>
-        </w:rPr>
-        <w:t>here</w:t>
-      </w:r>
     </w:p>
     <w:p>
       <w:pPr>
@@ -561,6 +545,23 @@
           <w:bCs/>
         </w:rPr>
       </w:pPr>
+      <w:r>
+        <w:rPr>
+          <w:rFonts w:ascii="Avenir Book" w:hAnsi="Avenir Book"/>
+          <w:b/>
+          <w:bCs/>
+        </w:rPr>
+        <w:lastRenderedPageBreak/>
+        <w:t xml:space="preserve">Attach Screenshots of Your Finished LinkedIn Profile </w:t>
+      </w:r>
+      <w:r>
+        <w:rPr>
+          <w:rFonts w:ascii="Avenir Book" w:hAnsi="Avenir Book"/>
+          <w:b/>
+          <w:bCs/>
+        </w:rPr>
+        <w:t>here</w:t>
+      </w:r>
     </w:p>
     <w:p>
       <w:pPr>
@@ -572,6 +573,48 @@
           <w:bCs/>
         </w:rPr>
       </w:pPr>
+      <w:r>
+        <w:rPr>
+          <w:rFonts w:ascii="Avenir Book" w:hAnsi="Avenir Book"/>
+          <w:b/>
+          <w:bCs/>
+        </w:rPr>
+        <w:drawing>
+          <wp:inline distT="0" distB="0" distL="0" distR="0" wp14:anchorId="4416FEEE" wp14:editId="2E8BBBF6">
+            <wp:extent cx="5467350" cy="3065766"/>
+            <wp:effectExtent l="0" t="0" r="0" b="1905"/>
+            <wp:docPr id="2" name="Picture 2" descr="Graphical user interface, text, application&#10;&#10;Description automatically generated"/>
+            <wp:cNvGraphicFramePr>
+              <a:graphicFrameLocks xmlns:a="http://schemas.openxmlformats.org/drawingml/2006/main" noChangeAspect="1"/>
+            </wp:cNvGraphicFramePr>
+            <a:graphic xmlns:a="http://schemas.openxmlformats.org/drawingml/2006/main">
+              <a:graphicData uri="http://schemas.openxmlformats.org/drawingml/2006/picture">
+                <pic:pic xmlns:pic="http://schemas.openxmlformats.org/drawingml/2006/picture">
+                  <pic:nvPicPr>
+                    <pic:cNvPr id="2" name="Picture 2" descr="Graphical user interface, text, application&#10;&#10;Description automatically generated"/>
+                    <pic:cNvPicPr/>
+                  </pic:nvPicPr>
+                  <pic:blipFill>
+                    <a:blip r:embed="rId8"/>
+                    <a:stretch>
+                      <a:fillRect/>
+                    </a:stretch>
+                  </pic:blipFill>
+                  <pic:spPr>
+                    <a:xfrm>
+                      <a:off x="0" y="0"/>
+                      <a:ext cx="5474331" cy="3069681"/>
+                    </a:xfrm>
+                    <a:prstGeom prst="rect">
+                      <a:avLst/>
+                    </a:prstGeom>
+                  </pic:spPr>
+                </pic:pic>
+              </a:graphicData>
+            </a:graphic>
+          </wp:inline>
+        </w:drawing>
+      </w:r>
     </w:p>
     <w:p>
       <w:pPr>
@@ -583,14 +626,6 @@
           <w:bCs/>
         </w:rPr>
       </w:pPr>
-      <w:r>
-        <w:rPr>
-          <w:rFonts w:ascii="Avenir Book" w:hAnsi="Avenir Book"/>
-          <w:b/>
-          <w:bCs/>
-        </w:rPr>
-        <w:t>Attach a Screenshot of Your updated GitHub Account here</w:t>
-      </w:r>
     </w:p>
     <w:p>
       <w:pPr>
@@ -602,9 +637,81 @@
           <w:bCs/>
         </w:rPr>
       </w:pPr>
+      <w:r>
+        <w:rPr>
+          <w:rFonts w:ascii="Avenir Book" w:hAnsi="Avenir Book"/>
+          <w:b/>
+          <w:bCs/>
+        </w:rPr>
+        <w:t>Attach a Screenshot of Your updated GitHub Account here</w:t>
+      </w:r>
     </w:p>
     <w:p>
       <w:pPr>
+        <w:pStyle w:val="ListParagraph"/>
+        <w:ind w:left="0"/>
+        <w:rPr>
+          <w:rFonts w:ascii="Avenir Book" w:hAnsi="Avenir Book"/>
+          <w:b/>
+          <w:bCs/>
+        </w:rPr>
+      </w:pPr>
+      <w:r>
+        <w:rPr>
+          <w:rFonts w:ascii="Avenir Book" w:hAnsi="Avenir Book"/>
+          <w:b/>
+          <w:bCs/>
+        </w:rPr>
+        <w:drawing>
+          <wp:inline distT="0" distB="0" distL="0" distR="0" wp14:anchorId="118EE536" wp14:editId="457982A4">
+            <wp:extent cx="5543550" cy="2856468"/>
+            <wp:effectExtent l="0" t="0" r="0" b="1270"/>
+            <wp:docPr id="3" name="Picture 3" descr="A screenshot of a video game&#10;&#10;Description automatically generated"/>
+            <wp:cNvGraphicFramePr>
+              <a:graphicFrameLocks xmlns:a="http://schemas.openxmlformats.org/drawingml/2006/main" noChangeAspect="1"/>
+            </wp:cNvGraphicFramePr>
+            <a:graphic xmlns:a="http://schemas.openxmlformats.org/drawingml/2006/main">
+              <a:graphicData uri="http://schemas.openxmlformats.org/drawingml/2006/picture">
+                <pic:pic xmlns:pic="http://schemas.openxmlformats.org/drawingml/2006/picture">
+                  <pic:nvPicPr>
+                    <pic:cNvPr id="3" name="Picture 3" descr="A screenshot of a video game&#10;&#10;Description automatically generated"/>
+                    <pic:cNvPicPr/>
+                  </pic:nvPicPr>
+                  <pic:blipFill>
+                    <a:blip r:embed="rId9"/>
+                    <a:stretch>
+                      <a:fillRect/>
+                    </a:stretch>
+                  </pic:blipFill>
+                  <pic:spPr>
+                    <a:xfrm>
+                      <a:off x="0" y="0"/>
+                      <a:ext cx="5564309" cy="2867165"/>
+                    </a:xfrm>
+                    <a:prstGeom prst="rect">
+                      <a:avLst/>
+                    </a:prstGeom>
+                  </pic:spPr>
+                </pic:pic>
+              </a:graphicData>
+            </a:graphic>
+          </wp:inline>
+        </w:drawing>
+      </w:r>
+    </w:p>
+    <w:p>
+      <w:pPr>
+        <w:pStyle w:val="ListParagraph"/>
+        <w:ind w:left="0"/>
+        <w:rPr>
+          <w:rFonts w:ascii="Avenir Book" w:hAnsi="Avenir Book"/>
+          <w:b/>
+          <w:bCs/>
+        </w:rPr>
+      </w:pPr>
+    </w:p>
+    <w:p>
+      <w:pPr>
         <w:pStyle w:val="Body"/>
         <w:rPr>
           <w:rFonts w:ascii="Avenir Book" w:hAnsi="Avenir Book"/>
@@ -612,12 +719,12 @@
       </w:pPr>
     </w:p>
     <w:sectPr>
-      <w:headerReference w:type="even" r:id="rId8"/>
-      <w:headerReference w:type="default" r:id="rId9"/>
-      <w:footerReference w:type="even" r:id="rId10"/>
-      <w:footerReference w:type="default" r:id="rId11"/>
-      <w:headerReference w:type="first" r:id="rId12"/>
-      <w:footerReference w:type="first" r:id="rId13"/>
+      <w:headerReference w:type="even" r:id="rId10"/>
+      <w:headerReference w:type="default" r:id="rId11"/>
+      <w:footerReference w:type="even" r:id="rId12"/>
+      <w:footerReference w:type="default" r:id="rId13"/>
+      <w:headerReference w:type="first" r:id="rId14"/>
+      <w:footerReference w:type="first" r:id="rId15"/>
       <w:pgSz w:w="12240" w:h="15840"/>
       <w:pgMar w:top="720" w:right="720" w:bottom="720" w:left="720" w:header="720" w:footer="720" w:gutter="0"/>
       <w:cols w:space="720"/>

</xml_diff>

<commit_message>
Changing career services assignment
</commit_message>
<xml_diff>
--- a/Week 2 Career Services GitHub Files-1 4/Java-Week2_GitHub-Setup_CS1.5-2.docx
+++ b/Week 2 Career Services GitHub Files-1 4/Java-Week2_GitHub-Setup_CS1.5-2.docx
@@ -578,6 +578,7 @@
           <w:rFonts w:ascii="Avenir Book" w:hAnsi="Avenir Book"/>
           <w:b/>
           <w:bCs/>
+          <w:noProof/>
         </w:rPr>
         <w:drawing>
           <wp:inline distT="0" distB="0" distL="0" distR="0" wp14:anchorId="4416FEEE" wp14:editId="2E8BBBF6">
@@ -663,10 +664,10 @@
           <w:bCs/>
         </w:rPr>
         <w:drawing>
-          <wp:inline distT="0" distB="0" distL="0" distR="0" wp14:anchorId="118EE536" wp14:editId="457982A4">
-            <wp:extent cx="5543550" cy="2856468"/>
-            <wp:effectExtent l="0" t="0" r="0" b="1270"/>
-            <wp:docPr id="3" name="Picture 3" descr="A screenshot of a video game&#10;&#10;Description automatically generated"/>
+          <wp:inline distT="0" distB="0" distL="0" distR="0" wp14:anchorId="3CB4CE72" wp14:editId="61941C2B">
+            <wp:extent cx="5495925" cy="3243106"/>
+            <wp:effectExtent l="0" t="0" r="0" b="0"/>
+            <wp:docPr id="4" name="Picture 4"/>
             <wp:cNvGraphicFramePr>
               <a:graphicFrameLocks xmlns:a="http://schemas.openxmlformats.org/drawingml/2006/main" noChangeAspect="1"/>
             </wp:cNvGraphicFramePr>
@@ -674,7 +675,7 @@
               <a:graphicData uri="http://schemas.openxmlformats.org/drawingml/2006/picture">
                 <pic:pic xmlns:pic="http://schemas.openxmlformats.org/drawingml/2006/picture">
                   <pic:nvPicPr>
-                    <pic:cNvPr id="3" name="Picture 3" descr="A screenshot of a video game&#10;&#10;Description automatically generated"/>
+                    <pic:cNvPr id="1" name=""/>
                     <pic:cNvPicPr/>
                   </pic:nvPicPr>
                   <pic:blipFill>
@@ -686,7 +687,7 @@
                   <pic:spPr>
                     <a:xfrm>
                       <a:off x="0" y="0"/>
-                      <a:ext cx="5564309" cy="2867165"/>
+                      <a:ext cx="5520895" cy="3257841"/>
                     </a:xfrm>
                     <a:prstGeom prst="rect">
                       <a:avLst/>

</xml_diff>